<commit_message>
Updated "top 5" code, added to email reply
</commit_message>
<xml_diff>
--- a/Business Email.docx
+++ b/Business Email.docx
@@ -84,13 +84,15 @@
         <w:t>There are a few issues I would like to highlight.</w:t>
       </w:r>
       <w:r>
-        <w:t xml:space="preserve"> If you would like, we can set up a date and time to </w:t>
-      </w:r>
-      <w:r>
-        <w:t>meet and</w:t>
-      </w:r>
-      <w:r>
-        <w:t xml:space="preserve"> perhaps include the data team to review and resolve them.</w:t>
+        <w:t xml:space="preserve"> If </w:t>
+      </w:r>
+      <w:proofErr w:type="gramStart"/>
+      <w:r>
+        <w:t>you would</w:t>
+      </w:r>
+      <w:proofErr w:type="gramEnd"/>
+      <w:r>
+        <w:t xml:space="preserve"> like, we can set up a date and time to meet and perhaps include the data team to review and resolve them.</w:t>
       </w:r>
     </w:p>
     <w:p>
@@ -120,19 +122,7 @@
         </w:numPr>
       </w:pPr>
       <w:r>
-        <w:t>The Brand file you sen</w:t>
-      </w:r>
-      <w:r>
-        <w:t>t</w:t>
-      </w:r>
-      <w:r>
-        <w:t xml:space="preserve"> </w:t>
-      </w:r>
-      <w:r>
-        <w:t>has</w:t>
-      </w:r>
-      <w:r>
-        <w:t xml:space="preserve"> a column called "</w:t>
+        <w:t>The Brand file you sent has a column called "</w:t>
       </w:r>
       <w:proofErr w:type="spellStart"/>
       <w:r>
@@ -146,13 +136,7 @@
         <w:t>This code comes from an unspecified product file.</w:t>
       </w:r>
       <w:r>
-        <w:t xml:space="preserve"> If you need this data point, please send the </w:t>
-      </w:r>
-      <w:r>
-        <w:t>associated</w:t>
-      </w:r>
-      <w:r>
-        <w:t xml:space="preserve"> product file. If not, just take this for information only.</w:t>
+        <w:t xml:space="preserve"> If you need this data point, please send the associated product file. If not, just take this for information only.</w:t>
       </w:r>
     </w:p>
     <w:p>
@@ -164,23 +148,141 @@
         </w:numPr>
       </w:pPr>
       <w:r>
-        <w:t>I</w:t>
-      </w:r>
-      <w:r>
-        <w:t xml:space="preserve"> found no Brand transactions for the last two months while completing your "Top 5 Brands" requests.</w:t>
+        <w:t xml:space="preserve">There are a variety of barcodes in the data in differing sizes. Unless otherwise noted, only 12 and 8 characters are valid. Please review them. </w:t>
       </w:r>
     </w:p>
     <w:p>
       <w:pPr>
         <w:pStyle w:val="NoSpacing"/>
         <w:numPr>
-          <w:ilvl w:val="1"/>
+          <w:ilvl w:val="0"/>
           <w:numId w:val="3"/>
         </w:numPr>
       </w:pPr>
       <w:r>
+        <w:t>There are a high number of duplicate Receipt ID’s. Is this expected? If they represent multiple Receipts for the same overall transaction, there must be a way of connecting them. Please review.</w:t>
+      </w:r>
+    </w:p>
+    <w:p>
+      <w:pPr>
+        <w:pStyle w:val="NoSpacing"/>
+        <w:numPr>
+          <w:ilvl w:val="0"/>
+          <w:numId w:val="3"/>
+        </w:numPr>
+      </w:pPr>
+      <w:r>
+        <w:t>There are several other issues I’ve discovered that I’ve included in a word document. Please review them.</w:t>
+      </w:r>
+    </w:p>
+    <w:p>
+      <w:pPr>
+        <w:pStyle w:val="NoSpacing"/>
+      </w:pPr>
+    </w:p>
+    <w:p>
+      <w:pPr>
+        <w:pStyle w:val="NoSpacing"/>
+      </w:pPr>
+      <w:r>
+        <w:t xml:space="preserve">I would like to point out that while </w:t>
+      </w:r>
+      <w:proofErr w:type="gramStart"/>
+      <w:r>
+        <w:t>these</w:t>
+      </w:r>
+      <w:proofErr w:type="gramEnd"/>
+      <w:r>
+        <w:t xml:space="preserve"> are small sets of data, if we push them out at scale, we will see real performance issues. Some suggestions:</w:t>
+      </w:r>
+    </w:p>
+    <w:p>
+      <w:pPr>
+        <w:pStyle w:val="NoSpacing"/>
+        <w:numPr>
+          <w:ilvl w:val="0"/>
+          <w:numId w:val="4"/>
+        </w:numPr>
+      </w:pPr>
+      <w:r>
+        <w:t>We need relationships between data that are integer based. Right now, they are alpha numeric, which is very slow.</w:t>
+      </w:r>
+    </w:p>
+    <w:p>
+      <w:pPr>
+        <w:pStyle w:val="NoSpacing"/>
+        <w:numPr>
+          <w:ilvl w:val="0"/>
+          <w:numId w:val="4"/>
+        </w:numPr>
+      </w:pPr>
+      <w:r>
+        <w:t>We need to add indexes to the data to improve performance and reduce bottlenecks.</w:t>
+      </w:r>
+    </w:p>
+    <w:p>
+      <w:pPr>
+        <w:pStyle w:val="NoSpacing"/>
+        <w:numPr>
+          <w:ilvl w:val="0"/>
+          <w:numId w:val="4"/>
+        </w:numPr>
+      </w:pPr>
+      <w:r>
+        <w:t>At scale, it’s possible we could process 1mm receipts a day. We should consider off loading or archiving older receipts to improve overall performance.</w:t>
+      </w:r>
+    </w:p>
+    <w:p>
+      <w:pPr>
+        <w:pStyle w:val="NoSpacing"/>
+        <w:numPr>
+          <w:ilvl w:val="0"/>
+          <w:numId w:val="4"/>
+        </w:numPr>
+      </w:pPr>
+      <w:r>
+        <w:t xml:space="preserve">We should look at how to proof the data before posting it. There are a lot of inconsistencies in the data that need to be addressed now and prevented in the future. </w:t>
+      </w:r>
+    </w:p>
+    <w:p>
+      <w:pPr>
+        <w:pStyle w:val="NoSpacing"/>
+      </w:pPr>
+    </w:p>
+    <w:p>
+      <w:r>
+        <w:br w:type="page"/>
+      </w:r>
+    </w:p>
+    <w:p>
+      <w:pPr>
+        <w:pStyle w:val="NoSpacing"/>
+      </w:pPr>
+      <w:r>
+        <w:lastRenderedPageBreak/>
+        <w:t>I</w:t>
+      </w:r>
+      <w:r>
+        <w:t xml:space="preserve"> found no Brand transactions for the last two months while completing your "Top 5 Brands" requests.</w:t>
+      </w:r>
+    </w:p>
+    <w:p>
+      <w:pPr>
+        <w:pStyle w:val="NoSpacing"/>
+      </w:pPr>
+    </w:p>
+    <w:p>
+      <w:pPr>
+        <w:pStyle w:val="NoSpacing"/>
+      </w:pPr>
+      <w:r>
         <w:t>This might be because there are several barcodes on the monthly receipts that do not have a matching barcode on the Brands file. An audit of that relationship might be in order.</w:t>
       </w:r>
+    </w:p>
+    <w:p>
+      <w:pPr>
+        <w:pStyle w:val="NoSpacing"/>
+      </w:pPr>
     </w:p>
     <w:p>
       <w:pPr>
@@ -267,7 +369,15 @@
         <w:pStyle w:val="NoSpacing"/>
       </w:pPr>
       <w:r>
-        <w:t>Which brand has the most spend among users who were created within the past 6 months?</w:t>
+        <w:t xml:space="preserve">Which brand has the most </w:t>
+      </w:r>
+      <w:proofErr w:type="gramStart"/>
+      <w:r>
+        <w:t>spend</w:t>
+      </w:r>
+      <w:proofErr w:type="gramEnd"/>
+      <w:r>
+        <w:t xml:space="preserve"> among users who were created within the past 6 months?</w:t>
       </w:r>
     </w:p>
     <w:p>
@@ -292,9 +402,6 @@
       </w:pPr>
       <w:r>
         <w:tab/>
-      </w:r>
-      <w:r>
-        <w:br/>
       </w:r>
     </w:p>
     <w:p>
@@ -713,6 +820,92 @@
       </w:rPr>
     </w:lvl>
   </w:abstractNum>
+  <w:abstractNum w:abstractNumId="3" w15:restartNumberingAfterBreak="0">
+    <w:nsid w:val="7C7143F2"/>
+    <w:multiLevelType w:val="hybridMultilevel"/>
+    <w:tmpl w:val="CE08BBAE"/>
+    <w:lvl w:ilvl="0" w:tplc="0409000F">
+      <w:start w:val="1"/>
+      <w:numFmt w:val="decimal"/>
+      <w:lvlText w:val="%1."/>
+      <w:lvlJc w:val="left"/>
+      <w:pPr>
+        <w:ind w:left="720" w:hanging="360"/>
+      </w:pPr>
+    </w:lvl>
+    <w:lvl w:ilvl="1" w:tplc="04090019" w:tentative="1">
+      <w:start w:val="1"/>
+      <w:numFmt w:val="lowerLetter"/>
+      <w:lvlText w:val="%2."/>
+      <w:lvlJc w:val="left"/>
+      <w:pPr>
+        <w:ind w:left="1440" w:hanging="360"/>
+      </w:pPr>
+    </w:lvl>
+    <w:lvl w:ilvl="2" w:tplc="0409001B" w:tentative="1">
+      <w:start w:val="1"/>
+      <w:numFmt w:val="lowerRoman"/>
+      <w:lvlText w:val="%3."/>
+      <w:lvlJc w:val="right"/>
+      <w:pPr>
+        <w:ind w:left="2160" w:hanging="180"/>
+      </w:pPr>
+    </w:lvl>
+    <w:lvl w:ilvl="3" w:tplc="0409000F" w:tentative="1">
+      <w:start w:val="1"/>
+      <w:numFmt w:val="decimal"/>
+      <w:lvlText w:val="%4."/>
+      <w:lvlJc w:val="left"/>
+      <w:pPr>
+        <w:ind w:left="2880" w:hanging="360"/>
+      </w:pPr>
+    </w:lvl>
+    <w:lvl w:ilvl="4" w:tplc="04090019" w:tentative="1">
+      <w:start w:val="1"/>
+      <w:numFmt w:val="lowerLetter"/>
+      <w:lvlText w:val="%5."/>
+      <w:lvlJc w:val="left"/>
+      <w:pPr>
+        <w:ind w:left="3600" w:hanging="360"/>
+      </w:pPr>
+    </w:lvl>
+    <w:lvl w:ilvl="5" w:tplc="0409001B" w:tentative="1">
+      <w:start w:val="1"/>
+      <w:numFmt w:val="lowerRoman"/>
+      <w:lvlText w:val="%6."/>
+      <w:lvlJc w:val="right"/>
+      <w:pPr>
+        <w:ind w:left="4320" w:hanging="180"/>
+      </w:pPr>
+    </w:lvl>
+    <w:lvl w:ilvl="6" w:tplc="0409000F" w:tentative="1">
+      <w:start w:val="1"/>
+      <w:numFmt w:val="decimal"/>
+      <w:lvlText w:val="%7."/>
+      <w:lvlJc w:val="left"/>
+      <w:pPr>
+        <w:ind w:left="5040" w:hanging="360"/>
+      </w:pPr>
+    </w:lvl>
+    <w:lvl w:ilvl="7" w:tplc="04090019" w:tentative="1">
+      <w:start w:val="1"/>
+      <w:numFmt w:val="lowerLetter"/>
+      <w:lvlText w:val="%8."/>
+      <w:lvlJc w:val="left"/>
+      <w:pPr>
+        <w:ind w:left="5760" w:hanging="360"/>
+      </w:pPr>
+    </w:lvl>
+    <w:lvl w:ilvl="8" w:tplc="0409001B" w:tentative="1">
+      <w:start w:val="1"/>
+      <w:numFmt w:val="lowerRoman"/>
+      <w:lvlText w:val="%9."/>
+      <w:lvlJc w:val="right"/>
+      <w:pPr>
+        <w:ind w:left="6480" w:hanging="180"/>
+      </w:pPr>
+    </w:lvl>
+  </w:abstractNum>
   <w:num w:numId="1" w16cid:durableId="1830710565">
     <w:abstractNumId w:val="2"/>
   </w:num>
@@ -721,6 +914,9 @@
   </w:num>
   <w:num w:numId="3" w16cid:durableId="1430001130">
     <w:abstractNumId w:val="1"/>
+  </w:num>
+  <w:num w:numId="4" w16cid:durableId="1534075682">
+    <w:abstractNumId w:val="3"/>
   </w:num>
 </w:numbering>
 </file>
@@ -1328,6 +1524,7 @@
   <w:style w:type="character" w:default="1" w:styleId="DefaultParagraphFont">
     <w:name w:val="Default Paragraph Font"/>
     <w:uiPriority w:val="1"/>
+    <w:semiHidden/>
     <w:unhideWhenUsed/>
   </w:style>
   <w:style w:type="table" w:default="1" w:styleId="TableNormal">

</xml_diff>